<commit_message>
June 28 2016 Update
</commit_message>
<xml_diff>
--- a/Logs/7 Portfolio I Development/Week 4/UmholtzTomas_MonthReview.docx
+++ b/Logs/7 Portfolio I Development/Week 4/UmholtzTomas_MonthReview.docx
@@ -1016,7 +1016,14 @@
         <w:rPr>
           <w:rFonts w:ascii="Tahoma" w:eastAsia="Times New Roman" w:hAnsi="Tahoma" w:cs="Tahoma"/>
         </w:rPr>
-        <w:t xml:space="preserve"> ground up to serve its purpose. I </w:t>
+        <w:t xml:space="preserve"> ground up to serve its purpose. </w:t>
+      </w:r>
+      <w:bookmarkStart w:id="0" w:name="_GoBack"/>
+      <w:r>
+        <w:rPr>
+          <w:rFonts w:ascii="Tahoma" w:eastAsia="Times New Roman" w:hAnsi="Tahoma" w:cs="Tahoma"/>
+        </w:rPr>
+        <w:t xml:space="preserve">I </w:t>
       </w:r>
       <w:r>
         <w:rPr>
@@ -1102,6 +1109,7 @@
         </w:rPr>
         <w:t xml:space="preserve"> </w:t>
       </w:r>
+      <w:bookmarkEnd w:id="0"/>
     </w:p>
     <w:p>
       <w:pPr>
@@ -2449,129 +2457,8 @@
         <w:rPr>
           <w:rFonts w:ascii="Tahoma" w:eastAsia="Times New Roman" w:hAnsi="Tahoma" w:cs="Tahoma"/>
         </w:rPr>
-        <w:t xml:space="preserve">1. </w:t>
-      </w:r>
-      <w:r>
-        <w:rPr>
-          <w:rFonts w:ascii="Tahoma" w:eastAsia="Times New Roman" w:hAnsi="Tahoma" w:cs="Tahoma"/>
-        </w:rPr>
-        <w:t>How will a compelling personal brand benefit a professional in your chosen industry or desired career? </w:t>
-      </w:r>
-    </w:p>
-    <w:p>
-      <w:pPr>
-        <w:spacing w:before="100" w:beforeAutospacing="1" w:after="100" w:afterAutospacing="1"/>
-        <w:rPr>
-          <w:rFonts w:ascii="Tahoma" w:eastAsia="Times New Roman" w:hAnsi="Tahoma" w:cs="Tahoma"/>
-        </w:rPr>
-      </w:pPr>
-    </w:p>
-    <w:p>
-      <w:pPr>
-        <w:spacing w:before="100" w:beforeAutospacing="1" w:after="100" w:afterAutospacing="1"/>
-        <w:rPr>
-          <w:rFonts w:ascii="Tahoma" w:eastAsia="Times New Roman" w:hAnsi="Tahoma" w:cs="Tahoma"/>
-        </w:rPr>
-      </w:pPr>
-      <w:r>
-        <w:rPr>
-          <w:rFonts w:ascii="Tahoma" w:eastAsia="Times New Roman" w:hAnsi="Tahoma" w:cs="Tahoma"/>
-        </w:rPr>
-        <w:t xml:space="preserve">Relating this question directly to me and my current situation </w:t>
-      </w:r>
-      <w:r>
-        <w:rPr>
-          <w:rFonts w:ascii="Tahoma" w:eastAsia="Times New Roman" w:hAnsi="Tahoma" w:cs="Tahoma"/>
-        </w:rPr>
-        <w:t xml:space="preserve">as a language instructor in a foreign country having a dynamic and likable personal brand effects </w:t>
-      </w:r>
-      <w:r>
-        <w:rPr>
-          <w:rFonts w:ascii="Tahoma" w:eastAsia="Times New Roman" w:hAnsi="Tahoma" w:cs="Tahoma"/>
-        </w:rPr>
-        <w:lastRenderedPageBreak/>
-        <w:t xml:space="preserve">how well my clients or students learn and my ability to draw more clients. </w:t>
-      </w:r>
-      <w:r>
-        <w:rPr>
-          <w:rFonts w:ascii="Tahoma" w:eastAsia="Times New Roman" w:hAnsi="Tahoma" w:cs="Tahoma"/>
-        </w:rPr>
-        <w:t>C</w:t>
-      </w:r>
-      <w:r>
-        <w:rPr>
-          <w:rFonts w:ascii="Tahoma" w:eastAsia="Times New Roman" w:hAnsi="Tahoma" w:cs="Tahoma"/>
-        </w:rPr>
-        <w:t>ontinui</w:t>
-      </w:r>
-      <w:r>
-        <w:rPr>
-          <w:rFonts w:ascii="Tahoma" w:eastAsia="Times New Roman" w:hAnsi="Tahoma" w:cs="Tahoma"/>
-        </w:rPr>
-        <w:t>ng</w:t>
-      </w:r>
-      <w:r>
-        <w:rPr>
-          <w:rFonts w:ascii="Tahoma" w:eastAsia="Times New Roman" w:hAnsi="Tahoma" w:cs="Tahoma"/>
-        </w:rPr>
-        <w:t xml:space="preserve"> on this</w:t>
-      </w:r>
-      <w:r>
-        <w:rPr>
-          <w:rFonts w:ascii="Tahoma" w:eastAsia="Times New Roman" w:hAnsi="Tahoma" w:cs="Tahoma"/>
-        </w:rPr>
-        <w:t xml:space="preserve"> career</w:t>
-      </w:r>
-      <w:r>
-        <w:rPr>
-          <w:rFonts w:ascii="Tahoma" w:eastAsia="Times New Roman" w:hAnsi="Tahoma" w:cs="Tahoma"/>
-        </w:rPr>
-        <w:t xml:space="preserve"> path and then relating the</w:t>
-      </w:r>
-      <w:r>
-        <w:rPr>
-          <w:rFonts w:ascii="Tahoma" w:eastAsia="Times New Roman" w:hAnsi="Tahoma" w:cs="Tahoma"/>
-        </w:rPr>
-        <w:t xml:space="preserve"> skills gained from my degree to this industry </w:t>
-      </w:r>
-      <w:r>
-        <w:rPr>
-          <w:rFonts w:ascii="Tahoma" w:eastAsia="Times New Roman" w:hAnsi="Tahoma" w:cs="Tahoma"/>
-        </w:rPr>
-        <w:t xml:space="preserve">is </w:t>
-      </w:r>
-      <w:r>
-        <w:rPr>
-          <w:rFonts w:ascii="Tahoma" w:eastAsia="Times New Roman" w:hAnsi="Tahoma" w:cs="Tahoma"/>
-        </w:rPr>
-        <w:t xml:space="preserve">be necessary </w:t>
-      </w:r>
-      <w:r>
-        <w:rPr>
-          <w:rFonts w:ascii="Tahoma" w:eastAsia="Times New Roman" w:hAnsi="Tahoma" w:cs="Tahoma"/>
-        </w:rPr>
-        <w:t>to promote a positive brand image.</w:t>
-      </w:r>
-      <w:r>
-        <w:rPr>
-          <w:rFonts w:ascii="Tahoma" w:eastAsia="Times New Roman" w:hAnsi="Tahoma" w:cs="Tahoma"/>
-        </w:rPr>
-        <w:t xml:space="preserve"> </w:t>
-      </w:r>
-      <w:r>
-        <w:rPr>
-          <w:rFonts w:ascii="Tahoma" w:eastAsia="Times New Roman" w:hAnsi="Tahoma" w:cs="Tahoma"/>
-        </w:rPr>
-        <w:t>Clients and potential clients will need to see me and the services I provide as something they can relate to and also something that they can grow and gain new knowledge from.</w:t>
-      </w:r>
-    </w:p>
-    <w:p>
-      <w:pPr>
-        <w:spacing w:before="100" w:beforeAutospacing="1" w:after="100" w:afterAutospacing="1"/>
-        <w:rPr>
-          <w:rFonts w:ascii="Tahoma" w:eastAsia="Times New Roman" w:hAnsi="Tahoma" w:cs="Tahoma"/>
-        </w:rPr>
-      </w:pPr>
+        <w:t xml:space="preserve">1. How will a compelling personal brand benefit a professional in your chosen industry or desired career? </w:t>
+      </w:r>
     </w:p>
     <w:p>
       <w:pPr>
@@ -2581,144 +2468,6 @@
           <w:rFonts w:ascii="Tahoma" w:eastAsia="Times New Roman" w:hAnsi="Tahoma" w:cs="Tahoma"/>
         </w:rPr>
       </w:pPr>
-      <w:r>
-        <w:rPr>
-          <w:rFonts w:ascii="Tahoma" w:eastAsia="Times New Roman" w:hAnsi="Tahoma" w:cs="Tahoma"/>
-        </w:rPr>
-        <w:t xml:space="preserve">2. </w:t>
-      </w:r>
-      <w:r>
-        <w:rPr>
-          <w:rFonts w:ascii="Tahoma" w:eastAsia="Times New Roman" w:hAnsi="Tahoma" w:cs="Tahoma"/>
-        </w:rPr>
-        <w:t>Who is your industry "hero" or someone you look up to and admire? What is your perception of their personal brand? Provide an example of a brand touch</w:t>
-      </w:r>
-      <w:r>
-        <w:rPr>
-          <w:rFonts w:ascii="Tahoma" w:eastAsia="Times New Roman" w:hAnsi="Tahoma" w:cs="Tahoma"/>
-        </w:rPr>
-        <w:t xml:space="preserve"> </w:t>
-      </w:r>
-      <w:r>
-        <w:rPr>
-          <w:rFonts w:ascii="Tahoma" w:eastAsia="Times New Roman" w:hAnsi="Tahoma" w:cs="Tahoma"/>
-        </w:rPr>
-        <w:t>point that has influenced your perception of their brand.</w:t>
-      </w:r>
-    </w:p>
-    <w:p>
-      <w:pPr>
-        <w:spacing w:before="100" w:beforeAutospacing="1" w:after="100" w:afterAutospacing="1"/>
-        <w:rPr>
-          <w:rFonts w:ascii="Tahoma" w:eastAsia="Times New Roman" w:hAnsi="Tahoma" w:cs="Tahoma"/>
-        </w:rPr>
-      </w:pPr>
-    </w:p>
-    <w:p>
-      <w:pPr>
-        <w:spacing w:before="100" w:beforeAutospacing="1" w:after="100" w:afterAutospacing="1"/>
-        <w:rPr>
-          <w:rFonts w:ascii="Tahoma" w:eastAsia="Times New Roman" w:hAnsi="Tahoma" w:cs="Tahoma"/>
-        </w:rPr>
-      </w:pPr>
-      <w:r>
-        <w:rPr>
-          <w:rFonts w:ascii="Tahoma" w:eastAsia="Times New Roman" w:hAnsi="Tahoma" w:cs="Tahoma"/>
-        </w:rPr>
-        <w:t xml:space="preserve">It’s a general coconscious that Steve Jobs is </w:t>
-      </w:r>
-      <w:r>
-        <w:rPr>
-          <w:rFonts w:ascii="Tahoma" w:eastAsia="Times New Roman" w:hAnsi="Tahoma" w:cs="Tahoma"/>
-        </w:rPr>
-        <w:t>the person you</w:t>
-      </w:r>
-      <w:r>
-        <w:rPr>
-          <w:rFonts w:ascii="Tahoma" w:eastAsia="Times New Roman" w:hAnsi="Tahoma" w:cs="Tahoma"/>
-        </w:rPr>
-        <w:t xml:space="preserve"> aspire to be like</w:t>
-      </w:r>
-      <w:r>
-        <w:rPr>
-          <w:rFonts w:ascii="Tahoma" w:eastAsia="Times New Roman" w:hAnsi="Tahoma" w:cs="Tahoma"/>
-        </w:rPr>
-        <w:t xml:space="preserve"> if you want to create something new</w:t>
-      </w:r>
-      <w:r>
-        <w:rPr>
-          <w:rFonts w:ascii="Tahoma" w:eastAsia="Times New Roman" w:hAnsi="Tahoma" w:cs="Tahoma"/>
-        </w:rPr>
-        <w:t>. I have to concur with my peers in this class and say that Steve Job</w:t>
-      </w:r>
-      <w:r>
-        <w:rPr>
-          <w:rFonts w:ascii="Tahoma" w:eastAsia="Times New Roman" w:hAnsi="Tahoma" w:cs="Tahoma"/>
-        </w:rPr>
-        <w:t>’</w:t>
-      </w:r>
-      <w:r>
-        <w:rPr>
-          <w:rFonts w:ascii="Tahoma" w:eastAsia="Times New Roman" w:hAnsi="Tahoma" w:cs="Tahoma"/>
-        </w:rPr>
-        <w:t xml:space="preserve">s image and his way of management is something I aspire towards, </w:t>
-      </w:r>
-      <w:r>
-        <w:rPr>
-          <w:rFonts w:ascii="Tahoma" w:eastAsia="Times New Roman" w:hAnsi="Tahoma" w:cs="Tahoma"/>
-        </w:rPr>
-        <w:t>he got things done using intuition where others would have failed following trends and analysis.</w:t>
-      </w:r>
-      <w:r>
-        <w:rPr>
-          <w:rFonts w:ascii="Tahoma" w:eastAsia="Times New Roman" w:hAnsi="Tahoma" w:cs="Tahoma"/>
-        </w:rPr>
-        <w:t xml:space="preserve"> For me I see Steve Jobs as </w:t>
-      </w:r>
-      <w:r>
-        <w:rPr>
-          <w:rFonts w:ascii="Tahoma" w:eastAsia="Times New Roman" w:hAnsi="Tahoma" w:cs="Tahoma"/>
-        </w:rPr>
-        <w:t xml:space="preserve">highly </w:t>
-      </w:r>
-      <w:r>
-        <w:rPr>
-          <w:rFonts w:ascii="Tahoma" w:eastAsia="Times New Roman" w:hAnsi="Tahoma" w:cs="Tahoma"/>
-        </w:rPr>
-        <w:t xml:space="preserve">focused individual </w:t>
-      </w:r>
-      <w:r>
-        <w:rPr>
-          <w:rFonts w:ascii="Tahoma" w:eastAsia="Times New Roman" w:hAnsi="Tahoma" w:cs="Tahoma"/>
-        </w:rPr>
-        <w:t>with complete self-</w:t>
-      </w:r>
-      <w:r>
-        <w:rPr>
-          <w:rFonts w:ascii="Tahoma" w:eastAsia="Times New Roman" w:hAnsi="Tahoma" w:cs="Tahoma"/>
-        </w:rPr>
-        <w:t>confidence is his beliefs</w:t>
-      </w:r>
-      <w:r>
-        <w:rPr>
-          <w:rFonts w:ascii="Tahoma" w:eastAsia="Times New Roman" w:hAnsi="Tahoma" w:cs="Tahoma"/>
-        </w:rPr>
-        <w:t xml:space="preserve"> and abilities, a developed vision, and the ability to make others work towards his vision. </w:t>
-      </w:r>
-      <w:r>
-        <w:rPr>
-          <w:rFonts w:ascii="Tahoma" w:eastAsia="Times New Roman" w:hAnsi="Tahoma" w:cs="Tahoma"/>
-        </w:rPr>
-        <w:t xml:space="preserve">For me the most important touch point in Steve’s personal brand (or for anyone else) is the products he produced. </w:t>
-      </w:r>
-    </w:p>
-    <w:p>
-      <w:pPr>
-        <w:spacing w:before="100" w:beforeAutospacing="1" w:after="100" w:afterAutospacing="1"/>
-        <w:rPr>
-          <w:rFonts w:ascii="Tahoma" w:eastAsia="Times New Roman" w:hAnsi="Tahoma" w:cs="Tahoma"/>
-        </w:rPr>
-      </w:pPr>
     </w:p>
     <w:p>
       <w:pPr>
@@ -2732,22 +2481,15 @@
         <w:rPr>
           <w:rFonts w:ascii="Tahoma" w:eastAsia="Times New Roman" w:hAnsi="Tahoma" w:cs="Tahoma"/>
         </w:rPr>
-        <w:t xml:space="preserve">3. </w:t>
-      </w:r>
-      <w:r>
-        <w:rPr>
-          <w:rFonts w:ascii="Tahoma" w:eastAsia="Times New Roman" w:hAnsi="Tahoma" w:cs="Tahoma"/>
-        </w:rPr>
-        <w:t>Have you noticed any benefits yet from growing your personal brand? What benefits to you anticipate? Has your personal network grown?</w:t>
-      </w:r>
-    </w:p>
-    <w:p>
-      <w:pPr>
-        <w:spacing w:before="100" w:beforeAutospacing="1" w:after="100" w:afterAutospacing="1"/>
-        <w:rPr>
-          <w:rFonts w:ascii="Tahoma" w:eastAsia="Times New Roman" w:hAnsi="Tahoma" w:cs="Tahoma"/>
-        </w:rPr>
-      </w:pPr>
+        <w:t xml:space="preserve">Relating this question directly to me and my current situation as a language instructor in a foreign country having a dynamic and likable personal brand </w:t>
+      </w:r>
+      <w:r>
+        <w:rPr>
+          <w:rFonts w:ascii="Tahoma" w:eastAsia="Times New Roman" w:hAnsi="Tahoma" w:cs="Tahoma"/>
+        </w:rPr>
+        <w:lastRenderedPageBreak/>
+        <w:t>effects how well my clients or students learn and my ability to draw more clients. Continuing on this career path and then relating the skills gained from my degree to this industry is be necessary to promote a positive brand image. Clients and potential clients will need to see me and the services I provide as something they can relate to and also something that they can grow and gain new knowledge from.</w:t>
+      </w:r>
     </w:p>
     <w:p>
       <w:pPr>
@@ -2757,51 +2499,6 @@
           <w:rFonts w:ascii="Tahoma" w:eastAsia="Times New Roman" w:hAnsi="Tahoma" w:cs="Tahoma"/>
         </w:rPr>
       </w:pPr>
-      <w:r>
-        <w:rPr>
-          <w:rFonts w:ascii="Tahoma" w:eastAsia="Times New Roman" w:hAnsi="Tahoma" w:cs="Tahoma"/>
-        </w:rPr>
-        <w:t xml:space="preserve">As I’ve focused on promoting a positive image recently by trying to respect other people’s opinions more and by having a more positive attitude and by trying to relate with and ‘bond’ with my peers more. </w:t>
-      </w:r>
-      <w:r>
-        <w:rPr>
-          <w:rFonts w:ascii="Tahoma" w:eastAsia="Times New Roman" w:hAnsi="Tahoma" w:cs="Tahoma"/>
-        </w:rPr>
-        <w:t xml:space="preserve">Interaction with my peers has improved as well as I have networked outside of my immediate social circle to discover new potential opportunities. </w:t>
-      </w:r>
-      <w:r>
-        <w:rPr>
-          <w:rFonts w:ascii="Tahoma" w:eastAsia="Times New Roman" w:hAnsi="Tahoma" w:cs="Tahoma"/>
-        </w:rPr>
-        <w:t xml:space="preserve">I think respectability is more important than likability but my goal is </w:t>
-      </w:r>
-      <w:r>
-        <w:rPr>
-          <w:rFonts w:ascii="Tahoma" w:eastAsia="Times New Roman" w:hAnsi="Tahoma" w:cs="Tahoma"/>
-        </w:rPr>
-        <w:t>to be both and feel this is a necessity in my line of work.</w:t>
-      </w:r>
-      <w:r>
-        <w:rPr>
-          <w:rFonts w:ascii="Tahoma" w:eastAsia="Times New Roman" w:hAnsi="Tahoma" w:cs="Tahoma"/>
-        </w:rPr>
-        <w:t xml:space="preserve"> Overall I have noticed more positive interaction </w:t>
-      </w:r>
-      <w:r>
-        <w:rPr>
-          <w:rFonts w:ascii="Tahoma" w:eastAsia="Times New Roman" w:hAnsi="Tahoma" w:cs="Tahoma"/>
-        </w:rPr>
-        <w:lastRenderedPageBreak/>
-        <w:t xml:space="preserve">with the people around me which has made my job easier and more productive.   </w:t>
-      </w:r>
-    </w:p>
-    <w:p>
-      <w:pPr>
-        <w:spacing w:before="100" w:beforeAutospacing="1" w:after="100" w:afterAutospacing="1"/>
-        <w:rPr>
-          <w:rFonts w:ascii="Tahoma" w:eastAsia="Times New Roman" w:hAnsi="Tahoma" w:cs="Tahoma"/>
-        </w:rPr>
-      </w:pPr>
     </w:p>
     <w:p>
       <w:pPr>
@@ -2815,66 +2512,144 @@
         <w:rPr>
           <w:rFonts w:ascii="Tahoma" w:eastAsia="Times New Roman" w:hAnsi="Tahoma" w:cs="Tahoma"/>
         </w:rPr>
-        <w:t xml:space="preserve">4. </w:t>
-      </w:r>
-      <w:r>
-        <w:rPr>
-          <w:rFonts w:ascii="Tahoma" w:eastAsia="Times New Roman" w:hAnsi="Tahoma" w:cs="Tahoma"/>
-        </w:rPr>
-        <w:t>How will you continue to improve and build your personal brand? </w:t>
-      </w:r>
-    </w:p>
-    <w:p>
-      <w:pPr>
-        <w:rPr>
-          <w:rFonts w:ascii="Tahoma" w:eastAsia="Times New Roman" w:hAnsi="Tahoma" w:cs="Tahoma"/>
-        </w:rPr>
-      </w:pPr>
-    </w:p>
-    <w:p>
-      <w:pPr>
-        <w:rPr>
-          <w:rFonts w:ascii="Tahoma" w:eastAsia="Times New Roman" w:hAnsi="Tahoma" w:cs="Tahoma"/>
-        </w:rPr>
-      </w:pPr>
-      <w:r>
-        <w:rPr>
-          <w:rFonts w:ascii="Tahoma" w:eastAsia="Times New Roman" w:hAnsi="Tahoma" w:cs="Tahoma"/>
-        </w:rPr>
-        <w:t xml:space="preserve">I will </w:t>
-      </w:r>
-      <w:r>
-        <w:rPr>
-          <w:rFonts w:ascii="Tahoma" w:eastAsia="Times New Roman" w:hAnsi="Tahoma" w:cs="Tahoma"/>
-        </w:rPr>
-        <w:t xml:space="preserve">continue </w:t>
-      </w:r>
-      <w:r>
-        <w:rPr>
-          <w:rFonts w:ascii="Tahoma" w:eastAsia="Times New Roman" w:hAnsi="Tahoma" w:cs="Tahoma"/>
-        </w:rPr>
-        <w:t>build</w:t>
-      </w:r>
-      <w:r>
-        <w:rPr>
-          <w:rFonts w:ascii="Tahoma" w:eastAsia="Times New Roman" w:hAnsi="Tahoma" w:cs="Tahoma"/>
-        </w:rPr>
-        <w:t xml:space="preserve"> my </w:t>
-      </w:r>
-      <w:r>
-        <w:rPr>
-          <w:rFonts w:ascii="Tahoma" w:eastAsia="Times New Roman" w:hAnsi="Tahoma" w:cs="Tahoma"/>
-        </w:rPr>
-        <w:t xml:space="preserve">professional image </w:t>
-      </w:r>
-      <w:r>
-        <w:rPr>
-          <w:rFonts w:ascii="Tahoma" w:eastAsia="Times New Roman" w:hAnsi="Tahoma" w:cs="Tahoma"/>
-        </w:rPr>
-        <w:t xml:space="preserve">by </w:t>
-      </w:r>
-      <w:bookmarkStart w:id="0" w:name="_GoBack"/>
-      <w:bookmarkEnd w:id="0"/>
+        <w:t>2. Who is your industry "hero" or someone you look up to and admire? What is your perception of their personal brand? Provide an example of a brand touch point that has influenced your perception of their brand.</w:t>
+      </w:r>
+    </w:p>
+    <w:p>
+      <w:pPr>
+        <w:spacing w:before="100" w:beforeAutospacing="1" w:after="100" w:afterAutospacing="1"/>
+        <w:ind w:left="720"/>
+        <w:rPr>
+          <w:rFonts w:ascii="Tahoma" w:eastAsia="Times New Roman" w:hAnsi="Tahoma" w:cs="Tahoma"/>
+        </w:rPr>
+      </w:pPr>
+    </w:p>
+    <w:p>
+      <w:pPr>
+        <w:spacing w:before="100" w:beforeAutospacing="1" w:after="100" w:afterAutospacing="1"/>
+        <w:ind w:left="720"/>
+        <w:rPr>
+          <w:rFonts w:ascii="Tahoma" w:eastAsia="Times New Roman" w:hAnsi="Tahoma" w:cs="Tahoma"/>
+        </w:rPr>
+      </w:pPr>
+      <w:r>
+        <w:rPr>
+          <w:rFonts w:ascii="Tahoma" w:eastAsia="Times New Roman" w:hAnsi="Tahoma" w:cs="Tahoma"/>
+        </w:rPr>
+        <w:t xml:space="preserve">It’s a general consensus that Steve Jobs is the person you aspire to be like if you want to create something new. I have to concur with my peers in this class and say that Steve Job’s image and his way of management is something I aspire towards, he got things done using intuition where others would have failed following trends and analysis. For me I see Steve Jobs as highly focused individual with complete self-confidence is his beliefs and abilities, a developed vision, and the ability to make others work towards his vision. For me the most important touch point in Steve’s personal brand (or for anyone else) is the products he produced. </w:t>
+      </w:r>
+    </w:p>
+    <w:p>
+      <w:pPr>
+        <w:spacing w:before="100" w:beforeAutospacing="1" w:after="100" w:afterAutospacing="1"/>
+        <w:ind w:left="720"/>
+        <w:rPr>
+          <w:rFonts w:ascii="Tahoma" w:eastAsia="Times New Roman" w:hAnsi="Tahoma" w:cs="Tahoma"/>
+        </w:rPr>
+      </w:pPr>
+    </w:p>
+    <w:p>
+      <w:pPr>
+        <w:spacing w:before="100" w:beforeAutospacing="1" w:after="100" w:afterAutospacing="1"/>
+        <w:ind w:left="720"/>
+        <w:rPr>
+          <w:rFonts w:ascii="Tahoma" w:eastAsia="Times New Roman" w:hAnsi="Tahoma" w:cs="Tahoma"/>
+        </w:rPr>
+      </w:pPr>
+      <w:r>
+        <w:rPr>
+          <w:rFonts w:ascii="Tahoma" w:eastAsia="Times New Roman" w:hAnsi="Tahoma" w:cs="Tahoma"/>
+        </w:rPr>
+        <w:t>3. Have you noticed any benefits yet from growing your personal brand? What benefits to you anticipate? Has your personal network grown?</w:t>
+      </w:r>
+    </w:p>
+    <w:p>
+      <w:pPr>
+        <w:spacing w:before="100" w:beforeAutospacing="1" w:after="100" w:afterAutospacing="1"/>
+        <w:ind w:left="720"/>
+        <w:rPr>
+          <w:rFonts w:ascii="Tahoma" w:eastAsia="Times New Roman" w:hAnsi="Tahoma" w:cs="Tahoma"/>
+        </w:rPr>
+      </w:pPr>
+    </w:p>
+    <w:p>
+      <w:pPr>
+        <w:spacing w:before="100" w:beforeAutospacing="1" w:after="100" w:afterAutospacing="1"/>
+        <w:ind w:left="720"/>
+        <w:rPr>
+          <w:rFonts w:ascii="Tahoma" w:eastAsia="Times New Roman" w:hAnsi="Tahoma" w:cs="Tahoma"/>
+        </w:rPr>
+      </w:pPr>
+      <w:r>
+        <w:rPr>
+          <w:rFonts w:ascii="Tahoma" w:eastAsia="Times New Roman" w:hAnsi="Tahoma" w:cs="Tahoma"/>
+        </w:rPr>
+        <w:t xml:space="preserve">As I’ve focused on promoting a positive image recently by trying to respect other people’s opinions more and by having a more positive attitude and by trying to relate with and ‘bond’ with my peers more. Interaction with my peers has improved as well as I have networked outside of my immediate social circle to discover new potential opportunities. I think respectability is </w:t>
+      </w:r>
+      <w:r>
+        <w:rPr>
+          <w:rFonts w:ascii="Tahoma" w:eastAsia="Times New Roman" w:hAnsi="Tahoma" w:cs="Tahoma"/>
+        </w:rPr>
+        <w:lastRenderedPageBreak/>
+        <w:t>more important than likability but my goal is to be both and feel this is a necessity in my line of work. Overall I have noticed more positive interaction with the people around me which has made my job easier and more productive.</w:t>
+      </w:r>
+    </w:p>
+    <w:p>
+      <w:pPr>
+        <w:spacing w:before="100" w:beforeAutospacing="1" w:after="100" w:afterAutospacing="1"/>
+        <w:ind w:left="720"/>
+        <w:rPr>
+          <w:rFonts w:ascii="Tahoma" w:eastAsia="Times New Roman" w:hAnsi="Tahoma" w:cs="Tahoma"/>
+        </w:rPr>
+      </w:pPr>
+    </w:p>
+    <w:p>
+      <w:pPr>
+        <w:spacing w:before="100" w:beforeAutospacing="1" w:after="100" w:afterAutospacing="1"/>
+        <w:ind w:left="720"/>
+        <w:rPr>
+          <w:rFonts w:ascii="Tahoma" w:eastAsia="Times New Roman" w:hAnsi="Tahoma" w:cs="Tahoma"/>
+        </w:rPr>
+      </w:pPr>
+      <w:r>
+        <w:rPr>
+          <w:rFonts w:ascii="Tahoma" w:eastAsia="Times New Roman" w:hAnsi="Tahoma" w:cs="Tahoma"/>
+        </w:rPr>
+        <w:t xml:space="preserve">4. How will you continue to improve and build your personal brand? </w:t>
+      </w:r>
+    </w:p>
+    <w:p>
+      <w:pPr>
+        <w:spacing w:before="100" w:beforeAutospacing="1" w:after="100" w:afterAutospacing="1"/>
+        <w:ind w:left="720"/>
+        <w:rPr>
+          <w:rFonts w:ascii="Tahoma" w:eastAsia="Times New Roman" w:hAnsi="Tahoma" w:cs="Tahoma"/>
+        </w:rPr>
+      </w:pPr>
+    </w:p>
+    <w:p>
+      <w:pPr>
+        <w:spacing w:before="100" w:beforeAutospacing="1" w:after="100" w:afterAutospacing="1"/>
+        <w:ind w:left="720"/>
+        <w:rPr>
+          <w:rFonts w:ascii="Tahoma" w:eastAsia="Times New Roman" w:hAnsi="Tahoma" w:cs="Tahoma"/>
+        </w:rPr>
+      </w:pPr>
+      <w:r>
+        <w:rPr>
+          <w:rFonts w:ascii="Tahoma" w:eastAsia="Times New Roman" w:hAnsi="Tahoma" w:cs="Tahoma"/>
+        </w:rPr>
+        <w:t>I will continue build my professional image by posting content in social media that promotes a positive and professional image. In addition to managing my social medial, I will develop and promote a unique product that has a market and that people find to be of a higher quality than the alternative. People will discover that my product fills a need that they didn’t know they had or is better than the alternative, “word of mouth” will be a major factor in continuing to improve my personal brand.</w:t>
+      </w:r>
+    </w:p>
+    <w:p>
+      <w:pPr>
+        <w:spacing w:before="100" w:beforeAutospacing="1" w:after="100" w:afterAutospacing="1"/>
+        <w:ind w:left="720"/>
+        <w:rPr>
+          <w:rFonts w:ascii="Tahoma" w:eastAsia="Times New Roman" w:hAnsi="Tahoma" w:cs="Tahoma"/>
+        </w:rPr>
+      </w:pPr>
     </w:p>
     <w:sectPr>
       <w:pgSz w:w="11900" w:h="16840"/>
@@ -3797,7 +3572,6 @@
   <w:style w:type="character" w:default="1" w:styleId="DefaultParagraphFont">
     <w:name w:val="Default Paragraph Font"/>
     <w:uiPriority w:val="1"/>
-    <w:semiHidden/>
     <w:unhideWhenUsed/>
   </w:style>
   <w:style w:type="table" w:default="1" w:styleId="TableNormal">

</xml_diff>